<commit_message>
update resume from better visual
</commit_message>
<xml_diff>
--- a/Resume/CHZ's Resume.docx
+++ b/Resume/CHZ's Resume.docx
@@ -1078,44 +1078,10 @@
           <w:szCs w:val="19"/>
           <w:lang w:eastAsia="zh-CN" w:bidi="ar-SA"/>
         </w:rPr>
-        <w:t>Experienced in custom back-end development across platforms</w:t>
-      </w:r>
-      <w:r>
-        <w:rPr>
-          <w:rFonts w:ascii="Times New Roman" w:hAnsi="Times New Roman" w:cs="Times New Roman"/>
-          <w:sz w:val="24"/>
-          <w:szCs w:val="19"/>
-          <w:lang w:eastAsia="zh-CN" w:bidi="ar-SA"/>
-        </w:rPr>
-        <w:t xml:space="preserve"> </w:t>
-      </w:r>
-      <w:r>
-        <w:rPr>
-          <w:rFonts w:ascii="Times New Roman" w:hAnsi="Times New Roman" w:cs="Times New Roman"/>
-          <w:sz w:val="24"/>
-          <w:szCs w:val="19"/>
-          <w:lang w:eastAsia="zh-CN" w:bidi="ar-SA"/>
-        </w:rPr>
-        <w:t>(</w:t>
-      </w:r>
-      <w:r>
-        <w:rPr>
-          <w:rFonts w:ascii="Times New Roman" w:hAnsi="Times New Roman" w:cs="Times New Roman"/>
-          <w:sz w:val="24"/>
-          <w:szCs w:val="19"/>
-          <w:lang w:eastAsia="zh-CN" w:bidi="ar-SA"/>
-        </w:rPr>
-        <w:t>mobile &amp; desktop &amp; web</w:t>
-      </w:r>
-      <w:r>
-        <w:rPr>
-          <w:rFonts w:ascii="Times New Roman" w:hAnsi="Times New Roman" w:cs="Times New Roman"/>
-          <w:sz w:val="24"/>
-          <w:szCs w:val="19"/>
-          <w:lang w:eastAsia="zh-CN" w:bidi="ar-SA"/>
-        </w:rPr>
-        <w:t>)</w:t>
-      </w:r>
+        <w:t>Experienced in Lua game scripting</w:t>
+      </w:r>
+      <w:bookmarkStart w:id="0" w:name="_GoBack"/>
+      <w:bookmarkEnd w:id="0"/>
     </w:p>
     <w:p>
       <w:pPr>
@@ -1142,7 +1108,7 @@
           <w:szCs w:val="19"/>
           <w:lang w:eastAsia="zh-CN" w:bidi="ar-SA"/>
         </w:rPr>
-        <w:t>Extensive experience in front-end web design (HTML, CSS, JavaScript</w:t>
+        <w:t>Experienced in custom back-end development across platforms</w:t>
       </w:r>
       <w:r>
         <w:rPr>
@@ -1151,6 +1117,15 @@
           <w:szCs w:val="19"/>
           <w:lang w:eastAsia="zh-CN" w:bidi="ar-SA"/>
         </w:rPr>
+        <w:t xml:space="preserve"> </w:t>
+      </w:r>
+      <w:r>
+        <w:rPr>
+          <w:rFonts w:ascii="Times New Roman" w:hAnsi="Times New Roman" w:cs="Times New Roman"/>
+          <w:sz w:val="24"/>
+          <w:szCs w:val="19"/>
+          <w:lang w:eastAsia="zh-CN" w:bidi="ar-SA"/>
+        </w:rPr>
         <w:t>(</w:t>
       </w:r>
       <w:r>
@@ -1160,16 +1135,7 @@
           <w:szCs w:val="19"/>
           <w:lang w:eastAsia="zh-CN" w:bidi="ar-SA"/>
         </w:rPr>
-        <w:t>jQuery</w:t>
-      </w:r>
-      <w:r>
-        <w:rPr>
-          <w:rFonts w:ascii="Times New Roman" w:hAnsi="Times New Roman" w:cs="Times New Roman"/>
-          <w:sz w:val="24"/>
-          <w:szCs w:val="19"/>
-          <w:lang w:eastAsia="zh-CN" w:bidi="ar-SA"/>
-        </w:rPr>
-        <w:t>)</w:t>
+        <w:t>mobile &amp; desktop &amp; web</w:t>
       </w:r>
       <w:r>
         <w:rPr>
@@ -1206,7 +1172,43 @@
           <w:szCs w:val="19"/>
           <w:lang w:eastAsia="zh-CN" w:bidi="ar-SA"/>
         </w:rPr>
-        <w:t>Knowledgeable in back-end web development</w:t>
+        <w:t>Extensive experience in front-end web design (HTML, CSS, JavaScript</w:t>
+      </w:r>
+      <w:r>
+        <w:rPr>
+          <w:rFonts w:ascii="Times New Roman" w:hAnsi="Times New Roman" w:cs="Times New Roman"/>
+          <w:sz w:val="24"/>
+          <w:szCs w:val="19"/>
+          <w:lang w:eastAsia="zh-CN" w:bidi="ar-SA"/>
+        </w:rPr>
+        <w:t>(</w:t>
+      </w:r>
+      <w:r>
+        <w:rPr>
+          <w:rFonts w:ascii="Times New Roman" w:hAnsi="Times New Roman" w:cs="Times New Roman"/>
+          <w:sz w:val="24"/>
+          <w:szCs w:val="19"/>
+          <w:lang w:eastAsia="zh-CN" w:bidi="ar-SA"/>
+        </w:rPr>
+        <w:t>jQuery</w:t>
+      </w:r>
+      <w:r>
+        <w:rPr>
+          <w:rFonts w:ascii="Times New Roman" w:hAnsi="Times New Roman" w:cs="Times New Roman"/>
+          <w:sz w:val="24"/>
+          <w:szCs w:val="19"/>
+          <w:lang w:eastAsia="zh-CN" w:bidi="ar-SA"/>
+        </w:rPr>
+        <w:t>)</w:t>
+      </w:r>
+      <w:r>
+        <w:rPr>
+          <w:rFonts w:ascii="Times New Roman" w:hAnsi="Times New Roman" w:cs="Times New Roman"/>
+          <w:sz w:val="24"/>
+          <w:szCs w:val="19"/>
+          <w:lang w:eastAsia="zh-CN" w:bidi="ar-SA"/>
+        </w:rPr>
+        <w:t>)</w:t>
       </w:r>
     </w:p>
     <w:p>
@@ -1234,7 +1236,7 @@
           <w:szCs w:val="19"/>
           <w:lang w:eastAsia="zh-CN" w:bidi="ar-SA"/>
         </w:rPr>
-        <w:t>Considerable knowledge of Windows environment and APIs</w:t>
+        <w:t>Knowledgeable in back-end web development</w:t>
       </w:r>
     </w:p>
     <w:p>
@@ -1262,7 +1264,7 @@
           <w:szCs w:val="19"/>
           <w:lang w:eastAsia="zh-CN" w:bidi="ar-SA"/>
         </w:rPr>
-        <w:t>Experienced in mobile application development (Android 4.4)</w:t>
+        <w:t>Considerable knowledge of Windows environment and APIs</w:t>
       </w:r>
     </w:p>
     <w:p>
@@ -1290,7 +1292,7 @@
           <w:szCs w:val="19"/>
           <w:lang w:eastAsia="zh-CN" w:bidi="ar-SA"/>
         </w:rPr>
-        <w:t>Knowledgeable in database concepts (Entity-relationship, relational algebra, functional dependencies) and SQL</w:t>
+        <w:t>Experienced in mobile application development (Android 4.4)</w:t>
       </w:r>
     </w:p>
     <w:p>
@@ -1318,7 +1320,7 @@
           <w:szCs w:val="19"/>
           <w:lang w:eastAsia="zh-CN" w:bidi="ar-SA"/>
         </w:rPr>
-        <w:t>Familiar with 3D modeling and computer graphics programming (OpenGL)</w:t>
+        <w:t>Knowledgeable in database concepts (Entity-relationship, relational algebra, functional dependencies) and SQL</w:t>
       </w:r>
     </w:p>
     <w:p>
@@ -1346,7 +1348,7 @@
           <w:szCs w:val="19"/>
           <w:lang w:eastAsia="zh-CN" w:bidi="ar-SA"/>
         </w:rPr>
-        <w:t>Familiar with TCP/IP and network concepts and programming</w:t>
+        <w:t>Familiar with 3D modeling and computer graphics programming (OpenGL)</w:t>
       </w:r>
     </w:p>
     <w:p>
@@ -1374,7 +1376,7 @@
           <w:szCs w:val="19"/>
           <w:lang w:eastAsia="zh-CN" w:bidi="ar-SA"/>
         </w:rPr>
-        <w:t>Familiar with legal and ethical issues surrounding computer technology and its use (Utilitarianism, Deontology, intellectual property, fair use, defamation)</w:t>
+        <w:t>Familiar with TCP/IP and network concepts and programming</w:t>
       </w:r>
     </w:p>
     <w:p>
@@ -1402,25 +1404,7 @@
           <w:szCs w:val="19"/>
           <w:lang w:eastAsia="zh-CN" w:bidi="ar-SA"/>
         </w:rPr>
-        <w:t>Hardworking</w:t>
-      </w:r>
-      <w:r>
-        <w:rPr>
-          <w:rFonts w:ascii="Times New Roman" w:hAnsi="Times New Roman" w:cs="Times New Roman"/>
-          <w:sz w:val="24"/>
-          <w:szCs w:val="19"/>
-          <w:lang w:eastAsia="zh-CN" w:bidi="ar-SA"/>
-        </w:rPr>
-        <w:t>, focused</w:t>
-      </w:r>
-      <w:r>
-        <w:rPr>
-          <w:rFonts w:ascii="Times New Roman" w:hAnsi="Times New Roman" w:cs="Times New Roman"/>
-          <w:sz w:val="24"/>
-          <w:szCs w:val="19"/>
-          <w:lang w:eastAsia="zh-CN" w:bidi="ar-SA"/>
-        </w:rPr>
-        <w:t>, punctual, reliable and honest</w:t>
+        <w:t>Familiar with legal and ethical issues surrounding computer technology and its use (Utilitarianism, Deontology, intellectual property, fair use, defamation)</w:t>
       </w:r>
     </w:p>
     <w:p>
@@ -1448,7 +1432,7 @@
           <w:szCs w:val="19"/>
           <w:lang w:eastAsia="zh-CN" w:bidi="ar-SA"/>
         </w:rPr>
-        <w:t>Creative and</w:t>
+        <w:t>Hardworking</w:t>
       </w:r>
       <w:r>
         <w:rPr>
@@ -1457,7 +1441,7 @@
           <w:szCs w:val="19"/>
           <w:lang w:eastAsia="zh-CN" w:bidi="ar-SA"/>
         </w:rPr>
-        <w:t xml:space="preserve"> </w:t>
+        <w:t>, focused</w:t>
       </w:r>
       <w:r>
         <w:rPr>
@@ -1466,7 +1450,7 @@
           <w:szCs w:val="19"/>
           <w:lang w:eastAsia="zh-CN" w:bidi="ar-SA"/>
         </w:rPr>
-        <w:t>passionate to new things</w:t>
+        <w:t>, punctual, reliable and honest</w:t>
       </w:r>
     </w:p>
     <w:p>
@@ -1495,7 +1479,25 @@
           <w:lang w:eastAsia="zh-CN" w:bidi="ar-SA"/>
         </w:rPr>
         <w:lastRenderedPageBreak/>
-        <w:t>Ability to solve problems using mathematical modeling</w:t>
+        <w:t>Creative and</w:t>
+      </w:r>
+      <w:r>
+        <w:rPr>
+          <w:rFonts w:ascii="Times New Roman" w:hAnsi="Times New Roman" w:cs="Times New Roman"/>
+          <w:sz w:val="24"/>
+          <w:szCs w:val="19"/>
+          <w:lang w:eastAsia="zh-CN" w:bidi="ar-SA"/>
+        </w:rPr>
+        <w:t xml:space="preserve"> </w:t>
+      </w:r>
+      <w:r>
+        <w:rPr>
+          <w:rFonts w:ascii="Times New Roman" w:hAnsi="Times New Roman" w:cs="Times New Roman"/>
+          <w:sz w:val="24"/>
+          <w:szCs w:val="19"/>
+          <w:lang w:eastAsia="zh-CN" w:bidi="ar-SA"/>
+        </w:rPr>
+        <w:t>passionate to new things</w:t>
       </w:r>
     </w:p>
     <w:p>
@@ -1508,7 +1510,7 @@
         <w:autoSpaceDE w:val="0"/>
         <w:autoSpaceDN w:val="0"/>
         <w:adjustRightInd w:val="0"/>
-        <w:ind w:left="851"/>
+        <w:ind w:left="851" w:right="-7"/>
         <w:rPr>
           <w:rFonts w:ascii="Times New Roman" w:hAnsi="Times New Roman" w:cs="Times New Roman"/>
           <w:sz w:val="24"/>
@@ -1523,16 +1525,7 @@
           <w:szCs w:val="19"/>
           <w:lang w:eastAsia="zh-CN" w:bidi="ar-SA"/>
         </w:rPr>
-        <w:t>High sensitivity</w:t>
-      </w:r>
-      <w:r>
-        <w:rPr>
-          <w:rFonts w:ascii="Times New Roman" w:hAnsi="Times New Roman" w:cs="Times New Roman"/>
-          <w:sz w:val="24"/>
-          <w:szCs w:val="19"/>
-          <w:lang w:eastAsia="zh-CN" w:bidi="ar-SA"/>
-        </w:rPr>
-        <w:t xml:space="preserve"> to visual experience</w:t>
+        <w:t>Ability to solve problems using mathematical modeling</w:t>
       </w:r>
     </w:p>
     <w:p>
@@ -1560,7 +1553,7 @@
           <w:szCs w:val="19"/>
           <w:lang w:eastAsia="zh-CN" w:bidi="ar-SA"/>
         </w:rPr>
-        <w:t>E</w:t>
+        <w:t>High sensitivity</w:t>
       </w:r>
       <w:r>
         <w:rPr>
@@ -1569,7 +1562,7 @@
           <w:szCs w:val="19"/>
           <w:lang w:eastAsia="zh-CN" w:bidi="ar-SA"/>
         </w:rPr>
-        <w:t>xcellent attention to details</w:t>
+        <w:t xml:space="preserve"> to visual experience</w:t>
       </w:r>
     </w:p>
     <w:p>
@@ -1597,7 +1590,7 @@
           <w:szCs w:val="19"/>
           <w:lang w:eastAsia="zh-CN" w:bidi="ar-SA"/>
         </w:rPr>
-        <w:t>Solid</w:t>
+        <w:t>E</w:t>
       </w:r>
       <w:r>
         <w:rPr>
@@ -1606,7 +1599,7 @@
           <w:szCs w:val="19"/>
           <w:lang w:eastAsia="zh-CN" w:bidi="ar-SA"/>
         </w:rPr>
-        <w:t xml:space="preserve"> organization and time management skills</w:t>
+        <w:t>xcellent attention to details</w:t>
       </w:r>
     </w:p>
     <w:p>
@@ -1634,7 +1627,16 @@
           <w:szCs w:val="19"/>
           <w:lang w:eastAsia="zh-CN" w:bidi="ar-SA"/>
         </w:rPr>
-        <w:t>Ability to establish and maintain cooperative working relationships</w:t>
+        <w:t>Solid</w:t>
+      </w:r>
+      <w:r>
+        <w:rPr>
+          <w:rFonts w:ascii="Times New Roman" w:hAnsi="Times New Roman" w:cs="Times New Roman"/>
+          <w:sz w:val="24"/>
+          <w:szCs w:val="19"/>
+          <w:lang w:eastAsia="zh-CN" w:bidi="ar-SA"/>
+        </w:rPr>
+        <w:t xml:space="preserve"> organization and time management skills</w:t>
       </w:r>
     </w:p>
     <w:p>
@@ -1662,6 +1664,34 @@
           <w:szCs w:val="19"/>
           <w:lang w:eastAsia="zh-CN" w:bidi="ar-SA"/>
         </w:rPr>
+        <w:t>Ability to establish and maintain cooperative working relationships</w:t>
+      </w:r>
+    </w:p>
+    <w:p>
+      <w:pPr>
+        <w:pStyle w:val="ListParagraph"/>
+        <w:numPr>
+          <w:ilvl w:val="0"/>
+          <w:numId w:val="1"/>
+        </w:numPr>
+        <w:autoSpaceDE w:val="0"/>
+        <w:autoSpaceDN w:val="0"/>
+        <w:adjustRightInd w:val="0"/>
+        <w:ind w:left="851"/>
+        <w:rPr>
+          <w:rFonts w:ascii="Times New Roman" w:hAnsi="Times New Roman" w:cs="Times New Roman"/>
+          <w:sz w:val="24"/>
+          <w:szCs w:val="19"/>
+          <w:lang w:bidi="ar-SA"/>
+        </w:rPr>
+      </w:pPr>
+      <w:r>
+        <w:rPr>
+          <w:rFonts w:ascii="Times New Roman" w:hAnsi="Times New Roman" w:cs="Times New Roman"/>
+          <w:sz w:val="24"/>
+          <w:szCs w:val="19"/>
+          <w:lang w:eastAsia="zh-CN" w:bidi="ar-SA"/>
+        </w:rPr>
         <w:t>Fluent in English and M</w:t>
       </w:r>
       <w:r>
@@ -2108,7 +2138,7 @@
         <w:adjustRightInd w:val="0"/>
         <w:ind w:left="3600"/>
         <w:rPr>
-          <w:rFonts w:ascii="Times New Roman" w:hAnsi="Times New Roman" w:cs="Times New Roman" w:hint="eastAsia"/>
+          <w:rFonts w:ascii="Times New Roman" w:hAnsi="Times New Roman" w:cs="Times New Roman"/>
           <w:sz w:val="24"/>
           <w:szCs w:val="24"/>
           <w:lang w:eastAsia="zh-CN" w:bidi="ar-SA"/>
@@ -2123,18 +2153,7 @@
           <w:szCs w:val="24"/>
           <w:lang w:bidi="ar-SA"/>
         </w:rPr>
-        <w:t xml:space="preserve">User Experience </w:t>
-      </w:r>
-      <w:r>
-        <w:rPr>
-          <w:rFonts w:ascii="Times New Roman" w:hAnsi="Times New Roman" w:cs="Times New Roman"/>
-          <w:i/>
-          <w:iCs/>
-          <w:sz w:val="24"/>
-          <w:szCs w:val="24"/>
-          <w:lang w:bidi="ar-SA"/>
-        </w:rPr>
-        <w:t>Designer</w:t>
+        <w:t>User Experience Designer</w:t>
       </w:r>
     </w:p>
     <w:p>
@@ -2225,7 +2244,7 @@
         <w:adjustRightInd w:val="0"/>
         <w:ind w:left="3600"/>
         <w:rPr>
-          <w:rFonts w:ascii="Times New Roman" w:hAnsi="Times New Roman" w:cs="Times New Roman" w:hint="eastAsia"/>
+          <w:rFonts w:ascii="Times New Roman" w:hAnsi="Times New Roman" w:cs="Times New Roman"/>
           <w:sz w:val="24"/>
           <w:szCs w:val="24"/>
           <w:lang w:eastAsia="zh-CN" w:bidi="ar-SA"/>
@@ -2964,6 +2983,7 @@
           <w:szCs w:val="24"/>
           <w:lang w:bidi="ar-SA"/>
         </w:rPr>
+        <w:lastRenderedPageBreak/>
         <w:t>R</w:t>
       </w:r>
       <w:r>
@@ -3000,7 +3020,6 @@
           <w:szCs w:val="24"/>
           <w:lang w:eastAsia="zh-CN" w:bidi="ar-SA"/>
         </w:rPr>
-        <w:lastRenderedPageBreak/>
         <w:t>N</w:t>
       </w:r>
       <w:r>
@@ -4046,7 +4065,7 @@
         <w:autoSpaceDN w:val="0"/>
         <w:adjustRightInd w:val="0"/>
         <w:rPr>
-          <w:rFonts w:ascii="Times New Roman" w:hAnsi="Times New Roman" w:cs="Times New Roman" w:hint="eastAsia"/>
+          <w:rFonts w:ascii="Times New Roman" w:hAnsi="Times New Roman" w:cs="Times New Roman"/>
           <w:bCs/>
           <w:sz w:val="24"/>
           <w:szCs w:val="24"/>
@@ -4187,7 +4206,7 @@
         <w:autoSpaceDN w:val="0"/>
         <w:adjustRightInd w:val="0"/>
         <w:rPr>
-          <w:rFonts w:ascii="Times New Roman" w:hAnsi="Times New Roman" w:cs="Times New Roman" w:hint="eastAsia"/>
+          <w:rFonts w:ascii="Times New Roman" w:hAnsi="Times New Roman" w:cs="Times New Roman"/>
           <w:bCs/>
           <w:sz w:val="24"/>
           <w:szCs w:val="24"/>
@@ -4299,7 +4318,7 @@
         <w:autoSpaceDN w:val="0"/>
         <w:adjustRightInd w:val="0"/>
         <w:rPr>
-          <w:rFonts w:ascii="Times New Roman" w:hAnsi="Times New Roman" w:cs="Times New Roman" w:hint="eastAsia"/>
+          <w:rFonts w:ascii="Times New Roman" w:hAnsi="Times New Roman" w:cs="Times New Roman"/>
           <w:b/>
           <w:bCs/>
           <w:sz w:val="24"/>
@@ -4385,6 +4404,7 @@
           <w:szCs w:val="24"/>
           <w:lang w:eastAsia="zh-CN" w:bidi="ar-SA"/>
         </w:rPr>
+        <w:lastRenderedPageBreak/>
         <w:t xml:space="preserve">Individual </w:t>
       </w:r>
       <w:r>
@@ -4397,8 +4417,6 @@
         </w:rPr>
         <w:t>P</w:t>
       </w:r>
-      <w:bookmarkStart w:id="0" w:name="_GoBack"/>
-      <w:bookmarkEnd w:id="0"/>
       <w:r>
         <w:rPr>
           <w:rFonts w:ascii="Times New Roman" w:hAnsi="Times New Roman" w:cs="Times New Roman"/>
@@ -4446,7 +4464,6 @@
           <w:szCs w:val="24"/>
           <w:lang w:eastAsia="zh-CN" w:bidi="ar-SA"/>
         </w:rPr>
-        <w:lastRenderedPageBreak/>
         <w:t>Using Pygame</w:t>
       </w:r>
     </w:p>

</xml_diff>